<commit_message>
Added New CV, updated skills and juggled the portfolio items by most recent
</commit_message>
<xml_diff>
--- a/img/portfolio/AJR.CV.docx
+++ b/img/portfolio/AJR.CV.docx
@@ -45,24 +45,50 @@
         <w:br/>
         <w:t>+ 353 877834645</w:t>
       </w:r>
-      <w:r>
-        <w:t xml:space="preserve"> | </w:t>
-      </w:r>
+    </w:p>
+    <w:p>
+      <w:pPr>
+        <w:jc w:val="center"/>
+      </w:pPr>
       <w:hyperlink r:id="rId5" w:history="1">
-        <w:proofErr w:type="spellStart"/>
+        <w:r>
+          <w:rPr>
+            <w:rStyle w:val="Hyperlink"/>
+          </w:rPr>
+          <w:t>Portfolio Site</w:t>
+        </w:r>
+      </w:hyperlink>
+      <w:r>
+        <w:t xml:space="preserve"> |</w:t>
+      </w:r>
+      <w:r>
+        <w:t xml:space="preserve"> </w:t>
+      </w:r>
+      <w:hyperlink r:id="rId6" w:history="1">
         <w:r>
           <w:rPr>
             <w:rStyle w:val="Hyperlink"/>
           </w:rPr>
           <w:t>Linkedin</w:t>
         </w:r>
-        <w:proofErr w:type="spellEnd"/>
       </w:hyperlink>
     </w:p>
     <w:p/>
     <w:p>
       <w:r>
-        <w:t>After fifteen years of working in international markets in a software sales and marketing capacity, I have decided to reskill, and pursue a career as a software developer. I am currently seeking roles in QA, web or software development</w:t>
+        <w:t xml:space="preserve">After </w:t>
+      </w:r>
+      <w:r>
+        <w:t>thirteen</w:t>
+      </w:r>
+      <w:r>
+        <w:t xml:space="preserve"> years of working in international markets in a software sales and marketing capacity, I have decided to reskill, and pursue a career as a software developer. I am currently seeking roles in QA, web</w:t>
+      </w:r>
+      <w:r>
+        <w:t>/</w:t>
+      </w:r>
+      <w:r>
+        <w:t>software development</w:t>
       </w:r>
       <w:r>
         <w:t xml:space="preserve"> or as a technical account manager</w:t>
@@ -86,21 +112,40 @@
           <w:bCs/>
           <w:u w:val="single"/>
         </w:rPr>
-        <w:t>Key Skills</w:t>
-      </w:r>
-    </w:p>
-    <w:p>
-      <w:pPr>
-        <w:rPr>
-          <w:u w:val="single"/>
-        </w:rPr>
-      </w:pPr>
-      <w:r>
-        <w:rPr>
+        <w:t xml:space="preserve">Key </w:t>
+      </w:r>
+      <w:r>
+        <w:rPr>
+          <w:b/>
+          <w:bCs/>
           <w:u w:val="single"/>
         </w:rPr>
         <w:t>Tech</w:t>
       </w:r>
+      <w:r>
+        <w:rPr>
+          <w:b/>
+          <w:bCs/>
+          <w:u w:val="single"/>
+        </w:rPr>
+        <w:t>nical</w:t>
+      </w:r>
+      <w:r>
+        <w:rPr>
+          <w:b/>
+          <w:bCs/>
+          <w:u w:val="single"/>
+        </w:rPr>
+        <w:t xml:space="preserve"> </w:t>
+      </w:r>
+      <w:r>
+        <w:rPr>
+          <w:b/>
+          <w:bCs/>
+          <w:u w:val="single"/>
+        </w:rPr>
+        <w:t>Skills</w:t>
+      </w:r>
     </w:p>
     <w:p>
       <w:r>
@@ -115,13 +160,8 @@
       <w:r>
         <w:t>(</w:t>
       </w:r>
-      <w:proofErr w:type="spellStart"/>
-      <w:r>
-        <w:t>inc.</w:t>
-      </w:r>
-      <w:proofErr w:type="spellEnd"/>
-      <w:r>
-        <w:t xml:space="preserve"> framework libraries Bootstrap and Materialize</w:t>
+      <w:r>
+        <w:t>inc. framework libraries Bootstrap and Materialize</w:t>
       </w:r>
       <w:r>
         <w:t>)</w:t>
@@ -136,78 +176,37 @@
         <w:t>,</w:t>
       </w:r>
       <w:r>
-        <w:t xml:space="preserve"> Flask,</w:t>
-      </w:r>
-      <w:r>
         <w:t xml:space="preserve"> </w:t>
       </w:r>
-      <w:proofErr w:type="spellStart"/>
-      <w:r>
-        <w:t>Crossfilter</w:t>
-      </w:r>
-      <w:proofErr w:type="spellEnd"/>
-      <w:r>
-        <w:t>,</w:t>
+      <w:r>
+        <w:t xml:space="preserve">JQuery, </w:t>
+      </w:r>
+      <w:r>
+        <w:t>Flask,</w:t>
+      </w:r>
+      <w:r>
+        <w:t xml:space="preserve"> Crossfilter,</w:t>
       </w:r>
       <w:r>
         <w:t xml:space="preserve"> Jinja,</w:t>
       </w:r>
       <w:r>
-        <w:t xml:space="preserve"> Python </w:t>
+        <w:t xml:space="preserve"> </w:t>
+      </w:r>
+      <w:r>
+        <w:t xml:space="preserve">MongoDB, PostgresQL, </w:t>
+      </w:r>
+      <w:r>
+        <w:t xml:space="preserve">Amazon S3, </w:t>
+      </w:r>
+      <w:r>
+        <w:t xml:space="preserve">Python </w:t>
       </w:r>
       <w:r>
         <w:t>&amp;</w:t>
       </w:r>
       <w:r>
         <w:t xml:space="preserve"> Django.</w:t>
-      </w:r>
-    </w:p>
-    <w:p>
-      <w:pPr>
-        <w:rPr>
-          <w:u w:val="single"/>
-        </w:rPr>
-      </w:pPr>
-      <w:r>
-        <w:rPr>
-          <w:u w:val="single"/>
-        </w:rPr>
-        <w:t>Sales and Marketing</w:t>
-      </w:r>
-    </w:p>
-    <w:p>
-      <w:r>
-        <w:t xml:space="preserve">Inbound Marketing, Account Management, </w:t>
-      </w:r>
-      <w:r>
-        <w:t xml:space="preserve">Business Development, </w:t>
-      </w:r>
-      <w:r>
-        <w:t xml:space="preserve">Sales </w:t>
-      </w:r>
-      <w:r>
-        <w:t xml:space="preserve">and Marketing </w:t>
-      </w:r>
-      <w:r>
-        <w:t>tools (CRM</w:t>
-      </w:r>
-      <w:r>
-        <w:t xml:space="preserve">, CMS, Salesforce, Hootsuite, </w:t>
-      </w:r>
-      <w:r>
-        <w:t xml:space="preserve">Buffer, </w:t>
-      </w:r>
-      <w:r>
-        <w:t>etc.</w:t>
-      </w:r>
-      <w:r>
-        <w:t>)</w:t>
-      </w:r>
-      <w:r>
-        <w:t>, Presentation and Negotiation</w:t>
-      </w:r>
-      <w:r>
-        <w:t>.</w:t>
       </w:r>
     </w:p>
     <w:p/>
@@ -335,51 +334,85 @@
       </w:r>
     </w:p>
     <w:p>
-      <w:hyperlink r:id="rId6" w:history="1">
+      <w:hyperlink r:id="rId7" w:history="1">
         <w:r>
           <w:rPr>
-            <w:color w:val="4472C4" w:themeColor="accent1"/>
-            <w:u w:val="single"/>
+            <w:rStyle w:val="Hyperlink"/>
           </w:rPr>
           <w:t>Author Website</w:t>
         </w:r>
       </w:hyperlink>
       <w:r>
-        <w:t xml:space="preserve"> (User-Centric Front-End Development), </w:t>
-      </w:r>
-      <w:hyperlink r:id="rId7" w:history="1">
+        <w:t xml:space="preserve"> (User-Centric Front-End Development)</w:t>
+      </w:r>
+      <w:r>
+        <w:br/>
+      </w:r>
+      <w:hyperlink r:id="rId8" w:history="1">
         <w:r>
           <w:rPr>
-            <w:color w:val="4472C4" w:themeColor="accent1"/>
-            <w:u w:val="single"/>
+            <w:rStyle w:val="Hyperlink"/>
           </w:rPr>
           <w:t>UFO Sightings Database</w:t>
         </w:r>
       </w:hyperlink>
       <w:r>
-        <w:t xml:space="preserve"> (Interactive Front-End Development), </w:t>
-      </w:r>
-      <w:hyperlink r:id="rId8" w:history="1">
+        <w:t xml:space="preserve"> (Interactive Front-End Development)</w:t>
+      </w:r>
+      <w:r>
+        <w:br/>
+      </w:r>
+      <w:hyperlink r:id="rId9" w:history="1">
         <w:r>
           <w:rPr>
-            <w:color w:val="4472C4" w:themeColor="accent1"/>
-            <w:u w:val="single"/>
+            <w:rStyle w:val="Hyperlink"/>
           </w:rPr>
-          <w:t>Forex-Comix</w:t>
+          <w:t>Forex-Comics</w:t>
         </w:r>
       </w:hyperlink>
       <w:r>
-        <w:t xml:space="preserve"> (Data-Centric Development).</w:t>
-      </w:r>
-    </w:p>
-    <w:p>
-      <w:r>
-        <w:t>As part of the course, I am mentored by</w:t>
+        <w:t xml:space="preserve"> </w:t>
+      </w:r>
+      <w:r>
+        <w:t>(</w:t>
+      </w:r>
+      <w:r>
+        <w:t xml:space="preserve">Full-Stack </w:t>
+      </w:r>
+      <w:r>
+        <w:t>Data-Centric Development)</w:t>
+      </w:r>
+      <w:r>
+        <w:br/>
+      </w:r>
+      <w:hyperlink r:id="rId10" w:history="1">
+        <w:r>
+          <w:rPr>
+            <w:rStyle w:val="Hyperlink"/>
+          </w:rPr>
+          <w:t>eCommerce Massage Site</w:t>
+        </w:r>
+      </w:hyperlink>
+      <w:r>
+        <w:t xml:space="preserve"> (Full-Stack Framework w/ Django)</w:t>
       </w:r>
       <w:bookmarkStart w:id="0" w:name="_GoBack"/>
       <w:bookmarkEnd w:id="0"/>
       <w:r>
-        <w:t xml:space="preserve"> a senior developer within Google.</w:t>
+        <w:br/>
+      </w:r>
+      <w:hyperlink r:id="rId11" w:history="1">
+        <w:r>
+          <w:rPr>
+            <w:rStyle w:val="Hyperlink"/>
+          </w:rPr>
+          <w:t>Portfolio Website</w:t>
+        </w:r>
+      </w:hyperlink>
+    </w:p>
+    <w:p>
+      <w:r>
+        <w:t>As part of the course, I am mentored by a senior developer within Google.</w:t>
       </w:r>
     </w:p>
     <w:p>
@@ -430,7 +463,13 @@
       </w:r>
       <w:r>
         <w:tab/>
-        <w:t>Sept 2019 – Current</w:t>
+        <w:t>S</w:t>
+      </w:r>
+      <w:r>
+        <w:t>EPT</w:t>
+      </w:r>
+      <w:r>
+        <w:t xml:space="preserve"> 2019 – Current</w:t>
       </w:r>
       <w:r>
         <w:br/>
@@ -452,7 +491,14 @@
           <w:i/>
           <w:iCs/>
         </w:rPr>
-        <w:t>Website Administrator | Sales and Marketing Manager</w:t>
+        <w:t>Front-End Developer</w:t>
+      </w:r>
+      <w:r>
+        <w:rPr>
+          <w:i/>
+          <w:iCs/>
+        </w:rPr>
+        <w:t xml:space="preserve"> | Sales and Marketing Manager</w:t>
       </w:r>
       <w:r>
         <w:rPr>
@@ -488,17 +534,17 @@
         <w:jc w:val="center"/>
       </w:pPr>
       <w:r>
+        <w:t>-</w:t>
+      </w:r>
+    </w:p>
+    <w:p>
+      <w:r>
+        <w:rPr>
+          <w:b/>
+          <w:bCs/>
+          <w:u w:val="single"/>
+        </w:rPr>
         <w:lastRenderedPageBreak/>
-        <w:t>-</w:t>
-      </w:r>
-    </w:p>
-    <w:p>
-      <w:r>
-        <w:rPr>
-          <w:b/>
-          <w:bCs/>
-          <w:u w:val="single"/>
-        </w:rPr>
         <w:t>AUNUA ACADEMY</w:t>
       </w:r>
       <w:r>
@@ -521,17 +567,22 @@
       </w:r>
       <w:r>
         <w:tab/>
-        <w:t>Ju</w:t>
-      </w:r>
-      <w:r>
-        <w:t>ne</w:t>
+        <w:t>J</w:t>
+      </w:r>
+      <w:r>
+        <w:t>UNE</w:t>
       </w:r>
       <w:r>
         <w:t xml:space="preserve"> 2018 – Current</w:t>
       </w:r>
       <w:r>
         <w:br/>
-        <w:t xml:space="preserve">Charity </w:t>
+      </w:r>
+      <w:r>
+        <w:t>Non-Profit</w:t>
+      </w:r>
+      <w:r>
+        <w:t xml:space="preserve"> </w:t>
       </w:r>
       <w:r>
         <w:t>Start-up</w:t>
@@ -614,7 +665,25 @@
       </w:r>
       <w:r>
         <w:tab/>
-        <w:t>May 2018 – May 2019</w:t>
+        <w:t>M</w:t>
+      </w:r>
+      <w:r>
+        <w:t>AY</w:t>
+      </w:r>
+      <w:r>
+        <w:t xml:space="preserve"> 201</w:t>
+      </w:r>
+      <w:r>
+        <w:t>8</w:t>
+      </w:r>
+      <w:r>
+        <w:t xml:space="preserve"> – M</w:t>
+      </w:r>
+      <w:r>
+        <w:t>AY</w:t>
+      </w:r>
+      <w:r>
+        <w:t xml:space="preserve"> 2019</w:t>
       </w:r>
       <w:r>
         <w:br/>
@@ -870,16 +939,25 @@
           <w:sz w:val="28"/>
           <w:szCs w:val="28"/>
         </w:rPr>
-        <w:t>Education</w:t>
-      </w:r>
-    </w:p>
-    <w:p>
-      <w:r>
-        <w:rPr>
-          <w:i/>
-          <w:iCs/>
-        </w:rPr>
-        <w:t>The Code Institute</w:t>
+        <w:t>E</w:t>
+      </w:r>
+      <w:r>
+        <w:rPr>
+          <w:b/>
+          <w:bCs/>
+          <w:sz w:val="28"/>
+          <w:szCs w:val="28"/>
+        </w:rPr>
+        <w:t>DUCATION</w:t>
+      </w:r>
+    </w:p>
+    <w:p>
+      <w:r>
+        <w:rPr>
+          <w:i/>
+          <w:iCs/>
+        </w:rPr>
+        <w:t>THE CODE INSTITUTE</w:t>
       </w:r>
       <w:r>
         <w:tab/>
@@ -907,6 +985,9 @@
         <w:t>2019</w:t>
       </w:r>
       <w:r>
+        <w:t xml:space="preserve"> - 2020</w:t>
+      </w:r>
+      <w:r>
         <w:br/>
         <w:t>Diploma in Full Stack Software Development</w:t>
       </w:r>
@@ -917,7 +998,7 @@
           <w:i/>
           <w:iCs/>
         </w:rPr>
-        <w:t>Digital Marketing Institute</w:t>
+        <w:t>DIGITAL MARKETING INSTITUTE</w:t>
       </w:r>
       <w:r>
         <w:tab/>
@@ -952,10 +1033,7 @@
           <w:i/>
           <w:iCs/>
         </w:rPr>
-        <w:t>Dublin Business School</w:t>
-      </w:r>
-      <w:r>
-        <w:tab/>
+        <w:t>DUBLIN BUSINESS SCHOOL</w:t>
       </w:r>
       <w:r>
         <w:tab/>
@@ -990,14 +1068,7 @@
           <w:i/>
           <w:iCs/>
         </w:rPr>
-        <w:t>Griffith College Dublin</w:t>
-      </w:r>
-      <w:r>
-        <w:rPr>
-          <w:i/>
-          <w:iCs/>
-        </w:rPr>
-        <w:tab/>
+        <w:t>GRIFFITH COLLEGE DUBLIN</w:t>
       </w:r>
       <w:r>
         <w:tab/>
@@ -1620,6 +1691,18 @@
       <w:shd w:val="clear" w:color="auto" w:fill="E1DFDD"/>
     </w:rPr>
   </w:style>
+  <w:style w:type="character" w:styleId="FollowedHyperlink">
+    <w:name w:val="FollowedHyperlink"/>
+    <w:basedOn w:val="DefaultParagraphFont"/>
+    <w:uiPriority w:val="99"/>
+    <w:semiHidden/>
+    <w:unhideWhenUsed/>
+    <w:rsid w:val="000F4D90"/>
+    <w:rPr>
+      <w:color w:val="954F72" w:themeColor="followedHyperlink"/>
+      <w:u w:val="single"/>
+    </w:rPr>
+  </w:style>
 </w:styles>
 </file>
 

</xml_diff>